<commit_message>
Added example of saving a plot as an image with a specific size
</commit_message>
<xml_diff>
--- a/Class Project Rubric.docx
+++ b/Class Project Rubric.docx
@@ -1,6 +1,6 @@
 
 <file path=word/document.xml><?xml version="1.0" encoding="utf-8"?>
-<w:document xmlns:wpc="http://schemas.microsoft.com/office/word/2010/wordprocessingCanvas" xmlns:cx="http://schemas.microsoft.com/office/drawing/2014/chartex" xmlns:cx1="http://schemas.microsoft.com/office/drawing/2015/9/8/chartex" xmlns:cx2="http://schemas.microsoft.com/office/drawing/2015/10/21/chartex" xmlns:cx3="http://schemas.microsoft.com/office/drawing/2016/5/9/chartex" xmlns:cx4="http://schemas.microsoft.com/office/drawing/2016/5/10/chartex" xmlns:cx5="http://schemas.microsoft.com/office/drawing/2016/5/11/chartex" xmlns:cx6="http://schemas.microsoft.com/office/drawing/2016/5/12/chartex" xmlns:cx7="http://schemas.microsoft.com/office/drawing/2016/5/13/chartex" xmlns:cx8="http://schemas.microsoft.com/office/drawing/2016/5/14/chartex" xmlns:mc="http://schemas.openxmlformats.org/markup-compatibility/2006" xmlns:aink="http://schemas.microsoft.com/office/drawing/2016/ink" xmlns:am3d="http://schemas.microsoft.com/office/drawing/2017/model3d" xmlns:o="urn:schemas-microsoft-com:office:office" xmlns:r="http://schemas.openxmlformats.org/officeDocument/2006/relationships" xmlns:m="http://schemas.openxmlformats.org/officeDocument/2006/math" xmlns:v="urn:schemas-microsoft-com:vml" xmlns:wp14="http://schemas.microsoft.com/office/word/2010/wordprocessingDrawing" xmlns:wp="http://schemas.openxmlformats.org/drawingml/2006/wordprocessingDrawing" xmlns:w10="urn:schemas-microsoft-com:office:word" xmlns:w="http://schemas.openxmlformats.org/wordprocessingml/2006/main" xmlns:w14="http://schemas.microsoft.com/office/word/2010/wordml" xmlns:w15="http://schemas.microsoft.com/office/word/2012/wordml" xmlns:w16cid="http://schemas.microsoft.com/office/word/2016/wordml/cid" xmlns:w16se="http://schemas.microsoft.com/office/word/2015/wordml/symex" xmlns:wpg="http://schemas.microsoft.com/office/word/2010/wordprocessingGroup" xmlns:wpi="http://schemas.microsoft.com/office/word/2010/wordprocessingInk" xmlns:wne="http://schemas.microsoft.com/office/word/2006/wordml" xmlns:wps="http://schemas.microsoft.com/office/word/2010/wordprocessingShape" mc:Ignorable="w14 w15 w16se w16cid wp14">
+<w:document xmlns:wpc="http://schemas.microsoft.com/office/word/2010/wordprocessingCanvas" xmlns:cx="http://schemas.microsoft.com/office/drawing/2014/chartex" xmlns:cx1="http://schemas.microsoft.com/office/drawing/2015/9/8/chartex" xmlns:cx2="http://schemas.microsoft.com/office/drawing/2015/10/21/chartex" xmlns:cx3="http://schemas.microsoft.com/office/drawing/2016/5/9/chartex" xmlns:cx4="http://schemas.microsoft.com/office/drawing/2016/5/10/chartex" xmlns:cx5="http://schemas.microsoft.com/office/drawing/2016/5/11/chartex" xmlns:cx6="http://schemas.microsoft.com/office/drawing/2016/5/12/chartex" xmlns:cx7="http://schemas.microsoft.com/office/drawing/2016/5/13/chartex" xmlns:cx8="http://schemas.microsoft.com/office/drawing/2016/5/14/chartex" xmlns:mc="http://schemas.openxmlformats.org/markup-compatibility/2006" xmlns:aink="http://schemas.microsoft.com/office/drawing/2016/ink" xmlns:am3d="http://schemas.microsoft.com/office/drawing/2017/model3d" xmlns:o="urn:schemas-microsoft-com:office:office" xmlns:r="http://schemas.openxmlformats.org/officeDocument/2006/relationships" xmlns:m="http://schemas.openxmlformats.org/officeDocument/2006/math" xmlns:v="urn:schemas-microsoft-com:vml" xmlns:wp14="http://schemas.microsoft.com/office/word/2010/wordprocessingDrawing" xmlns:wp="http://schemas.openxmlformats.org/drawingml/2006/wordprocessingDrawing" xmlns:w10="urn:schemas-microsoft-com:office:word" xmlns:w="http://schemas.openxmlformats.org/wordprocessingml/2006/main" xmlns:w14="http://schemas.microsoft.com/office/word/2010/wordml" xmlns:w15="http://schemas.microsoft.com/office/word/2012/wordml" xmlns:w16cex="http://schemas.microsoft.com/office/word/2018/wordml/cex" xmlns:w16cid="http://schemas.microsoft.com/office/word/2016/wordml/cid" xmlns:w16="http://schemas.microsoft.com/office/word/2018/wordml" xmlns:w16se="http://schemas.microsoft.com/office/word/2015/wordml/symex" xmlns:wpg="http://schemas.microsoft.com/office/word/2010/wordprocessingGroup" xmlns:wpi="http://schemas.microsoft.com/office/word/2010/wordprocessingInk" xmlns:wne="http://schemas.microsoft.com/office/word/2006/wordml" xmlns:wps="http://schemas.microsoft.com/office/word/2010/wordprocessingShape" mc:Ignorable="w14 w15 w16se w16cid w16 w16cex wp14">
   <w:body>
     <w:p>
       <w:pPr>
@@ -177,7 +177,7 @@
         </w:rPr>
         <w:t xml:space="preserve"> online (just google "R datasets").  There are many freely available datasets online</w:t>
       </w:r>
-      <w:hyperlink r:id="rId5" w:tgtFrame="_blank" w:history="1">
+      <w:hyperlink r:id="rId8" w:tgtFrame="_blank" w:history="1">
         <w:r>
           <w:rPr>
             <w:rStyle w:val="Hyperlink"/>
@@ -380,7 +380,7 @@
         </w:rPr>
         <w:t>(</w:t>
       </w:r>
-      <w:hyperlink r:id="rId6" w:history="1">
+      <w:hyperlink r:id="rId9" w:history="1">
         <w:r>
           <w:rPr>
             <w:rStyle w:val="Hyperlink"/>
@@ -499,8 +499,6 @@
         </w:rPr>
         <w:t>.  Put the list here:</w:t>
       </w:r>
-      <w:bookmarkStart w:id="0" w:name="_GoBack"/>
-      <w:bookmarkEnd w:id="0"/>
     </w:p>
     <w:p>
       <w:pPr>
@@ -1374,7 +1372,7 @@
               <w:rPr>
                 <w:rFonts w:cstheme="minorHAnsi"/>
               </w:rPr>
-              <w:t>Scaling</w:t>
+              <w:t>Modifying</w:t>
             </w:r>
             <w:r>
               <w:rPr>
@@ -1386,13 +1384,94 @@
               <w:rPr>
                 <w:rFonts w:cstheme="minorHAnsi"/>
               </w:rPr>
-              <w:t>values on a</w:t>
+              <w:t>value</w:t>
+            </w:r>
+            <w:r>
+              <w:rPr>
+                <w:rFonts w:cstheme="minorHAnsi"/>
+              </w:rPr>
+              <w:t xml:space="preserve"> range</w:t>
+            </w:r>
+            <w:r>
+              <w:rPr>
+                <w:rFonts w:cstheme="minorHAnsi"/>
+              </w:rPr>
+              <w:t xml:space="preserve"> on a</w:t>
             </w:r>
             <w:r>
               <w:rPr>
                 <w:rFonts w:cstheme="minorHAnsi"/>
               </w:rPr>
               <w:t xml:space="preserve"> continuous axis</w:t>
+            </w:r>
+            <w:r>
+              <w:rPr>
+                <w:rFonts w:cstheme="minorHAnsi"/>
+              </w:rPr>
+              <w:t>:</w:t>
+            </w:r>
+            <w:r>
+              <w:rPr>
+                <w:rFonts w:cstheme="minorHAnsi"/>
+              </w:rPr>
+              <w:t xml:space="preserve"> </w:t>
+            </w:r>
+          </w:p>
+          <w:p>
+            <w:pPr>
+              <w:pStyle w:val="ListParagraph"/>
+              <w:ind w:left="360"/>
+              <w:rPr>
+                <w:rFonts w:cstheme="minorHAnsi"/>
+              </w:rPr>
+            </w:pPr>
+            <w:r>
+              <w:rPr>
+                <w:rFonts w:cstheme="minorHAnsi"/>
+              </w:rPr>
+              <w:t xml:space="preserve">        scale_x_continuous</w:t>
+            </w:r>
+            <w:r>
+              <w:rPr>
+                <w:rFonts w:cstheme="minorHAnsi"/>
+              </w:rPr>
+              <w:t>()</w:t>
+            </w:r>
+            <w:r>
+              <w:rPr>
+                <w:rFonts w:cstheme="minorHAnsi"/>
+              </w:rPr>
+              <w:t xml:space="preserve"> </w:t>
+            </w:r>
+            <w:r>
+              <w:rPr>
+                <w:rFonts w:cstheme="minorHAnsi"/>
+              </w:rPr>
+              <w:t xml:space="preserve">or </w:t>
+            </w:r>
+            <w:r>
+              <w:rPr>
+                <w:rFonts w:cstheme="minorHAnsi"/>
+              </w:rPr>
+              <w:t>sca</w:t>
+            </w:r>
+            <w:r>
+              <w:rPr>
+                <w:rFonts w:cstheme="minorHAnsi"/>
+              </w:rPr>
+              <w:t>le_y_continuous</w:t>
+            </w:r>
+            <w:r>
+              <w:rPr>
+                <w:rFonts w:cstheme="minorHAnsi"/>
+              </w:rPr>
+              <w:t>(</w:t>
+            </w:r>
+            <w:r>
+              <w:rPr>
+                <w:rFonts w:cstheme="minorHAnsi"/>
+              </w:rPr>
+              <w:t>)</w:t>
             </w:r>
           </w:p>
         </w:tc>
@@ -5404,7 +5483,7 @@
 </file>
 
 <file path=word/numbering.xml><?xml version="1.0" encoding="utf-8"?>
-<w:numbering xmlns:wpc="http://schemas.microsoft.com/office/word/2010/wordprocessingCanvas" xmlns:cx="http://schemas.microsoft.com/office/drawing/2014/chartex" xmlns:cx1="http://schemas.microsoft.com/office/drawing/2015/9/8/chartex" xmlns:cx2="http://schemas.microsoft.com/office/drawing/2015/10/21/chartex" xmlns:cx3="http://schemas.microsoft.com/office/drawing/2016/5/9/chartex" xmlns:cx4="http://schemas.microsoft.com/office/drawing/2016/5/10/chartex" xmlns:cx5="http://schemas.microsoft.com/office/drawing/2016/5/11/chartex" xmlns:cx6="http://schemas.microsoft.com/office/drawing/2016/5/12/chartex" xmlns:cx7="http://schemas.microsoft.com/office/drawing/2016/5/13/chartex" xmlns:cx8="http://schemas.microsoft.com/office/drawing/2016/5/14/chartex" xmlns:mc="http://schemas.openxmlformats.org/markup-compatibility/2006" xmlns:aink="http://schemas.microsoft.com/office/drawing/2016/ink" xmlns:am3d="http://schemas.microsoft.com/office/drawing/2017/model3d" xmlns:o="urn:schemas-microsoft-com:office:office" xmlns:r="http://schemas.openxmlformats.org/officeDocument/2006/relationships" xmlns:m="http://schemas.openxmlformats.org/officeDocument/2006/math" xmlns:v="urn:schemas-microsoft-com:vml" xmlns:wp14="http://schemas.microsoft.com/office/word/2010/wordprocessingDrawing" xmlns:wp="http://schemas.openxmlformats.org/drawingml/2006/wordprocessingDrawing" xmlns:w10="urn:schemas-microsoft-com:office:word" xmlns:w="http://schemas.openxmlformats.org/wordprocessingml/2006/main" xmlns:w14="http://schemas.microsoft.com/office/word/2010/wordml" xmlns:w15="http://schemas.microsoft.com/office/word/2012/wordml" xmlns:w16cid="http://schemas.microsoft.com/office/word/2016/wordml/cid" xmlns:w16se="http://schemas.microsoft.com/office/word/2015/wordml/symex" xmlns:wpg="http://schemas.microsoft.com/office/word/2010/wordprocessingGroup" xmlns:wpi="http://schemas.microsoft.com/office/word/2010/wordprocessingInk" xmlns:wne="http://schemas.microsoft.com/office/word/2006/wordml" xmlns:wps="http://schemas.microsoft.com/office/word/2010/wordprocessingShape" mc:Ignorable="w14 w15 w16se w16cid wp14">
+<w:numbering xmlns:wpc="http://schemas.microsoft.com/office/word/2010/wordprocessingCanvas" xmlns:cx="http://schemas.microsoft.com/office/drawing/2014/chartex" xmlns:cx1="http://schemas.microsoft.com/office/drawing/2015/9/8/chartex" xmlns:cx2="http://schemas.microsoft.com/office/drawing/2015/10/21/chartex" xmlns:cx3="http://schemas.microsoft.com/office/drawing/2016/5/9/chartex" xmlns:cx4="http://schemas.microsoft.com/office/drawing/2016/5/10/chartex" xmlns:cx5="http://schemas.microsoft.com/office/drawing/2016/5/11/chartex" xmlns:cx6="http://schemas.microsoft.com/office/drawing/2016/5/12/chartex" xmlns:cx7="http://schemas.microsoft.com/office/drawing/2016/5/13/chartex" xmlns:cx8="http://schemas.microsoft.com/office/drawing/2016/5/14/chartex" xmlns:mc="http://schemas.openxmlformats.org/markup-compatibility/2006" xmlns:aink="http://schemas.microsoft.com/office/drawing/2016/ink" xmlns:am3d="http://schemas.microsoft.com/office/drawing/2017/model3d" xmlns:o="urn:schemas-microsoft-com:office:office" xmlns:r="http://schemas.openxmlformats.org/officeDocument/2006/relationships" xmlns:m="http://schemas.openxmlformats.org/officeDocument/2006/math" xmlns:v="urn:schemas-microsoft-com:vml" xmlns:wp14="http://schemas.microsoft.com/office/word/2010/wordprocessingDrawing" xmlns:wp="http://schemas.openxmlformats.org/drawingml/2006/wordprocessingDrawing" xmlns:w10="urn:schemas-microsoft-com:office:word" xmlns:w="http://schemas.openxmlformats.org/wordprocessingml/2006/main" xmlns:w14="http://schemas.microsoft.com/office/word/2010/wordml" xmlns:w15="http://schemas.microsoft.com/office/word/2012/wordml" xmlns:w16cex="http://schemas.microsoft.com/office/word/2018/wordml/cex" xmlns:w16cid="http://schemas.microsoft.com/office/word/2016/wordml/cid" xmlns:w16="http://schemas.microsoft.com/office/word/2018/wordml" xmlns:w16se="http://schemas.microsoft.com/office/word/2015/wordml/symex" xmlns:wpg="http://schemas.microsoft.com/office/word/2010/wordprocessingGroup" xmlns:wpi="http://schemas.microsoft.com/office/word/2010/wordprocessingInk" xmlns:wne="http://schemas.microsoft.com/office/word/2006/wordml" xmlns:wps="http://schemas.microsoft.com/office/word/2010/wordprocessingShape" mc:Ignorable="w14 w15 w16se w16cid w16 w16cex wp14">
   <w:abstractNum w:abstractNumId="0" w15:restartNumberingAfterBreak="0">
     <w:nsid w:val="11B3358A"/>
     <w:multiLevelType w:val="hybridMultilevel"/>
@@ -6252,7 +6331,7 @@
 </file>
 
 <file path=word/styles.xml><?xml version="1.0" encoding="utf-8"?>
-<w:styles xmlns:mc="http://schemas.openxmlformats.org/markup-compatibility/2006" xmlns:r="http://schemas.openxmlformats.org/officeDocument/2006/relationships" xmlns:w="http://schemas.openxmlformats.org/wordprocessingml/2006/main" xmlns:w14="http://schemas.microsoft.com/office/word/2010/wordml" xmlns:w15="http://schemas.microsoft.com/office/word/2012/wordml" xmlns:w16cid="http://schemas.microsoft.com/office/word/2016/wordml/cid" xmlns:w16se="http://schemas.microsoft.com/office/word/2015/wordml/symex" mc:Ignorable="w14 w15 w16se w16cid">
+<w:styles xmlns:mc="http://schemas.openxmlformats.org/markup-compatibility/2006" xmlns:r="http://schemas.openxmlformats.org/officeDocument/2006/relationships" xmlns:w="http://schemas.openxmlformats.org/wordprocessingml/2006/main" xmlns:w14="http://schemas.microsoft.com/office/word/2010/wordml" xmlns:w15="http://schemas.microsoft.com/office/word/2012/wordml" xmlns:w16cex="http://schemas.microsoft.com/office/word/2018/wordml/cex" xmlns:w16cid="http://schemas.microsoft.com/office/word/2016/wordml/cid" xmlns:w16="http://schemas.microsoft.com/office/word/2018/wordml" xmlns:w16se="http://schemas.microsoft.com/office/word/2015/wordml/symex" mc:Ignorable="w14 w15 w16se w16cid w16 w16cex">
   <w:docDefaults>
     <w:rPrDefault>
       <w:rPr>
@@ -7302,6 +7381,15 @@
 </file>
 
 <file path=customXml/item2.xml><?xml version="1.0" encoding="utf-8"?>
+<p:properties xmlns:p="http://schemas.microsoft.com/office/2006/metadata/properties" xmlns:xsi="http://www.w3.org/2001/XMLSchema-instance" xmlns:pc="http://schemas.microsoft.com/office/infopath/2007/PartnerControls">
+  <documentManagement>
+    <_ip_UnifiedCompliancePolicyProperties xmlns="http://schemas.microsoft.com/sharepoint/v3" xsi:nil="true"/>
+    <_ip_UnifiedCompliancePolicyUIAction xmlns="http://schemas.microsoft.com/sharepoint/v3" xsi:nil="true"/>
+  </documentManagement>
+</p:properties>
+</file>
+
+<file path=customXml/item3.xml><?xml version="1.0" encoding="utf-8"?>
 <?mso-contentType ?>
 <FormTemplates xmlns="http://schemas.microsoft.com/sharepoint/v3/contenttype/forms">
   <Display>DocumentLibraryForm</Display>
@@ -7310,23 +7398,40 @@
 </FormTemplates>
 </file>
 
-<file path=customXml/item3.xml><?xml version="1.0" encoding="utf-8"?>
-<p:properties xmlns:p="http://schemas.microsoft.com/office/2006/metadata/properties" xmlns:xsi="http://www.w3.org/2001/XMLSchema-instance" xmlns:pc="http://schemas.microsoft.com/office/infopath/2007/PartnerControls">
-  <documentManagement>
-    <_ip_UnifiedCompliancePolicyProperties xmlns="http://schemas.microsoft.com/sharepoint/v3" xsi:nil="true"/>
-    <_ip_UnifiedCompliancePolicyUIAction xmlns="http://schemas.microsoft.com/sharepoint/v3" xsi:nil="true"/>
-  </documentManagement>
-</p:properties>
-</file>
-
 <file path=customXml/itemProps1.xml><?xml version="1.0" encoding="utf-8"?>
-<ds:datastoreItem xmlns:ds="http://schemas.openxmlformats.org/officeDocument/2006/customXml" ds:itemID="{D141B5DC-D7C8-4570-8024-8D7A25F7BDF1}"/>
+<ds:datastoreItem xmlns:ds="http://schemas.openxmlformats.org/officeDocument/2006/customXml" ds:itemID="{D141B5DC-D7C8-4570-8024-8D7A25F7BDF1}">
+  <ds:schemaRefs>
+    <ds:schemaRef ds:uri="http://schemas.microsoft.com/office/2006/metadata/contentType"/>
+    <ds:schemaRef ds:uri="http://schemas.microsoft.com/office/2006/metadata/properties/metaAttributes"/>
+    <ds:schemaRef ds:uri="http://www.w3.org/2001/XMLSchema"/>
+    <ds:schemaRef ds:uri="http://schemas.microsoft.com/office/2006/metadata/properties"/>
+    <ds:schemaRef ds:uri="http://schemas.microsoft.com/sharepoint/v3"/>
+    <ds:schemaRef ds:uri="0b3136f0-a1b3-4de4-aaf6-47b51dbb702c"/>
+    <ds:schemaRef ds:uri="3076eba4-c0ca-4bad-b773-16a3112e7607"/>
+    <ds:schemaRef ds:uri="http://schemas.microsoft.com/office/2006/documentManagement/types"/>
+    <ds:schemaRef ds:uri="http://schemas.microsoft.com/office/infopath/2007/PartnerControls"/>
+    <ds:schemaRef ds:uri="http://schemas.openxmlformats.org/package/2006/metadata/core-properties"/>
+    <ds:schemaRef ds:uri="http://purl.org/dc/elements/1.1/"/>
+    <ds:schemaRef ds:uri="http://purl.org/dc/terms/"/>
+    <ds:schemaRef ds:uri="http://schemas.microsoft.com/internal/obd"/>
+  </ds:schemaRefs>
+</ds:datastoreItem>
 </file>
 
 <file path=customXml/itemProps2.xml><?xml version="1.0" encoding="utf-8"?>
-<ds:datastoreItem xmlns:ds="http://schemas.openxmlformats.org/officeDocument/2006/customXml" ds:itemID="{788C9010-1E7D-4C2D-A018-3FF0BA02976F}"/>
+<ds:datastoreItem xmlns:ds="http://schemas.openxmlformats.org/officeDocument/2006/customXml" ds:itemID="{36A8378F-3CFD-40DA-9304-86A4E730B8B1}">
+  <ds:schemaRefs>
+    <ds:schemaRef ds:uri="http://schemas.microsoft.com/office/2006/metadata/properties"/>
+    <ds:schemaRef ds:uri="http://schemas.microsoft.com/office/infopath/2007/PartnerControls"/>
+    <ds:schemaRef ds:uri="http://schemas.microsoft.com/sharepoint/v3"/>
+  </ds:schemaRefs>
+</ds:datastoreItem>
 </file>
 
 <file path=customXml/itemProps3.xml><?xml version="1.0" encoding="utf-8"?>
-<ds:datastoreItem xmlns:ds="http://schemas.openxmlformats.org/officeDocument/2006/customXml" ds:itemID="{36A8378F-3CFD-40DA-9304-86A4E730B8B1}"/>
+<ds:datastoreItem xmlns:ds="http://schemas.openxmlformats.org/officeDocument/2006/customXml" ds:itemID="{788C9010-1E7D-4C2D-A018-3FF0BA02976F}">
+  <ds:schemaRefs>
+    <ds:schemaRef ds:uri="http://schemas.microsoft.com/sharepoint/v3/contenttype/forms"/>
+  </ds:schemaRefs>
+</ds:datastoreItem>
 </file>
</xml_diff>

<commit_message>
Updates many docx files
</commit_message>
<xml_diff>
--- a/Class Project Rubric.docx
+++ b/Class Project Rubric.docx
@@ -7147,31 +7147,28 @@
 </file>
 
 <file path=customXml/item1.xml><?xml version="1.0" encoding="utf-8"?>
-<ct:contentTypeSchema xmlns:ct="http://schemas.microsoft.com/office/2006/metadata/contentType" xmlns:ma="http://schemas.microsoft.com/office/2006/metadata/properties/metaAttributes" ct:_="" ma:_="" ma:contentTypeName="Document" ma:contentTypeID="0x0101003DB5B97B54300B4889C1AC7361F68213" ma:contentTypeVersion="14" ma:contentTypeDescription="Create a new document." ma:contentTypeScope="" ma:versionID="b3a4fb828f3a04ce1ee1646d58eb04a7">
-  <xsd:schema xmlns:xsd="http://www.w3.org/2001/XMLSchema" xmlns:xs="http://www.w3.org/2001/XMLSchema" xmlns:p="http://schemas.microsoft.com/office/2006/metadata/properties" xmlns:ns1="http://schemas.microsoft.com/sharepoint/v3" xmlns:ns2="0b3136f0-a1b3-4de4-aaf6-47b51dbb702c" xmlns:ns3="3076eba4-c0ca-4bad-b773-16a3112e7607" targetNamespace="http://schemas.microsoft.com/office/2006/metadata/properties" ma:root="true" ma:fieldsID="fc7abf6f59e632741c2abb53f83e984a" ns1:_="" ns2:_="" ns3:_="">
-    <xsd:import namespace="http://schemas.microsoft.com/sharepoint/v3"/>
-    <xsd:import namespace="0b3136f0-a1b3-4de4-aaf6-47b51dbb702c"/>
-    <xsd:import namespace="3076eba4-c0ca-4bad-b773-16a3112e7607"/>
+<ct:contentTypeSchema xmlns:ct="http://schemas.microsoft.com/office/2006/metadata/contentType" xmlns:ma="http://schemas.microsoft.com/office/2006/metadata/properties/metaAttributes" ct:_="" ma:_="" ma:contentTypeName="Document" ma:contentTypeID="0x010100321F261CCBE9C64AB094B5E00014E60D" ma:contentTypeVersion="12" ma:contentTypeDescription="Create a new document." ma:contentTypeScope="" ma:versionID="fb910125710a872e3b6294cb85b1b8d6">
+  <xsd:schema xmlns:xsd="http://www.w3.org/2001/XMLSchema" xmlns:xs="http://www.w3.org/2001/XMLSchema" xmlns:p="http://schemas.microsoft.com/office/2006/metadata/properties" xmlns:ns2="9409f0e5-2b9e-47f2-90e0-3ea5ffa6bd98" xmlns:ns3="ae1d7975-ef6e-42df-9d49-ebdd19403660" targetNamespace="http://schemas.microsoft.com/office/2006/metadata/properties" ma:root="true" ma:fieldsID="4a874d08d030230505f092f950eb99bc" ns2:_="" ns3:_="">
+    <xsd:import namespace="9409f0e5-2b9e-47f2-90e0-3ea5ffa6bd98"/>
+    <xsd:import namespace="ae1d7975-ef6e-42df-9d49-ebdd19403660"/>
     <xsd:element name="properties">
       <xsd:complexType>
         <xsd:sequence>
           <xsd:element name="documentManagement">
             <xsd:complexType>
               <xsd:all>
-                <xsd:element ref="ns2:MediaServiceMetadata" minOccurs="0"/>
-                <xsd:element ref="ns2:MediaServiceFastMetadata" minOccurs="0"/>
-                <xsd:element ref="ns3:SharedWithUsers" minOccurs="0"/>
-                <xsd:element ref="ns3:SharedWithDetails" minOccurs="0"/>
-                <xsd:element ref="ns2:MediaServiceAutoTags" minOccurs="0"/>
-                <xsd:element ref="ns2:MediaServiceOCR" minOccurs="0"/>
-                <xsd:element ref="ns2:MediaServiceDateTaken" minOccurs="0"/>
-                <xsd:element ref="ns2:MediaServiceEventHashCode" minOccurs="0"/>
-                <xsd:element ref="ns2:MediaServiceGenerationTime" minOccurs="0"/>
-                <xsd:element ref="ns1:_ip_UnifiedCompliancePolicyProperties" minOccurs="0"/>
-                <xsd:element ref="ns1:_ip_UnifiedCompliancePolicyUIAction" minOccurs="0"/>
-                <xsd:element ref="ns2:MediaServiceLocation" minOccurs="0"/>
-                <xsd:element ref="ns2:MediaServiceAutoKeyPoints" minOccurs="0"/>
-                <xsd:element ref="ns2:MediaServiceKeyPoints" minOccurs="0"/>
+                <xsd:element ref="ns2:SharedWithUsers" minOccurs="0"/>
+                <xsd:element ref="ns2:SharedWithDetails" minOccurs="0"/>
+                <xsd:element ref="ns3:MediaServiceMetadata" minOccurs="0"/>
+                <xsd:element ref="ns3:MediaServiceFastMetadata" minOccurs="0"/>
+                <xsd:element ref="ns3:MediaServiceDateTaken" minOccurs="0"/>
+                <xsd:element ref="ns3:MediaServiceAutoKeyPoints" minOccurs="0"/>
+                <xsd:element ref="ns3:MediaServiceKeyPoints" minOccurs="0"/>
+                <xsd:element ref="ns3:MediaServiceAutoTags" minOccurs="0"/>
+                <xsd:element ref="ns3:MediaServiceOCR" minOccurs="0"/>
+                <xsd:element ref="ns3:MediaServiceGenerationTime" minOccurs="0"/>
+                <xsd:element ref="ns3:MediaServiceEventHashCode" minOccurs="0"/>
+                <xsd:element ref="ns3:MediaLengthInSeconds" minOccurs="0"/>
               </xsd:all>
             </xsd:complexType>
           </xsd:element>
@@ -7179,82 +7176,10 @@
       </xsd:complexType>
     </xsd:element>
   </xsd:schema>
-  <xsd:schema xmlns:xsd="http://www.w3.org/2001/XMLSchema" xmlns:xs="http://www.w3.org/2001/XMLSchema" xmlns:dms="http://schemas.microsoft.com/office/2006/documentManagement/types" xmlns:pc="http://schemas.microsoft.com/office/infopath/2007/PartnerControls" targetNamespace="http://schemas.microsoft.com/sharepoint/v3" elementFormDefault="qualified">
+  <xsd:schema xmlns:xsd="http://www.w3.org/2001/XMLSchema" xmlns:xs="http://www.w3.org/2001/XMLSchema" xmlns:dms="http://schemas.microsoft.com/office/2006/documentManagement/types" xmlns:pc="http://schemas.microsoft.com/office/infopath/2007/PartnerControls" targetNamespace="9409f0e5-2b9e-47f2-90e0-3ea5ffa6bd98" elementFormDefault="qualified">
     <xsd:import namespace="http://schemas.microsoft.com/office/2006/documentManagement/types"/>
     <xsd:import namespace="http://schemas.microsoft.com/office/infopath/2007/PartnerControls"/>
-    <xsd:element name="_ip_UnifiedCompliancePolicyProperties" ma:index="17" nillable="true" ma:displayName="Unified Compliance Policy Properties" ma:hidden="true" ma:internalName="_ip_UnifiedCompliancePolicyProperties">
-      <xsd:simpleType>
-        <xsd:restriction base="dms:Note"/>
-      </xsd:simpleType>
-    </xsd:element>
-    <xsd:element name="_ip_UnifiedCompliancePolicyUIAction" ma:index="18" nillable="true" ma:displayName="Unified Compliance Policy UI Action" ma:hidden="true" ma:internalName="_ip_UnifiedCompliancePolicyUIAction">
-      <xsd:simpleType>
-        <xsd:restriction base="dms:Text"/>
-      </xsd:simpleType>
-    </xsd:element>
-  </xsd:schema>
-  <xsd:schema xmlns:xsd="http://www.w3.org/2001/XMLSchema" xmlns:xs="http://www.w3.org/2001/XMLSchema" xmlns:dms="http://schemas.microsoft.com/office/2006/documentManagement/types" xmlns:pc="http://schemas.microsoft.com/office/infopath/2007/PartnerControls" targetNamespace="0b3136f0-a1b3-4de4-aaf6-47b51dbb702c" elementFormDefault="qualified">
-    <xsd:import namespace="http://schemas.microsoft.com/office/2006/documentManagement/types"/>
-    <xsd:import namespace="http://schemas.microsoft.com/office/infopath/2007/PartnerControls"/>
-    <xsd:element name="MediaServiceMetadata" ma:index="8" nillable="true" ma:displayName="MediaServiceMetadata" ma:hidden="true" ma:internalName="MediaServiceMetadata" ma:readOnly="true">
-      <xsd:simpleType>
-        <xsd:restriction base="dms:Note"/>
-      </xsd:simpleType>
-    </xsd:element>
-    <xsd:element name="MediaServiceFastMetadata" ma:index="9" nillable="true" ma:displayName="MediaServiceFastMetadata" ma:hidden="true" ma:internalName="MediaServiceFastMetadata" ma:readOnly="true">
-      <xsd:simpleType>
-        <xsd:restriction base="dms:Note"/>
-      </xsd:simpleType>
-    </xsd:element>
-    <xsd:element name="MediaServiceAutoTags" ma:index="12" nillable="true" ma:displayName="MediaServiceAutoTags" ma:internalName="MediaServiceAutoTags" ma:readOnly="true">
-      <xsd:simpleType>
-        <xsd:restriction base="dms:Text"/>
-      </xsd:simpleType>
-    </xsd:element>
-    <xsd:element name="MediaServiceOCR" ma:index="13" nillable="true" ma:displayName="MediaServiceOCR" ma:internalName="MediaServiceOCR" ma:readOnly="true">
-      <xsd:simpleType>
-        <xsd:restriction base="dms:Note">
-          <xsd:maxLength value="255"/>
-        </xsd:restriction>
-      </xsd:simpleType>
-    </xsd:element>
-    <xsd:element name="MediaServiceDateTaken" ma:index="14" nillable="true" ma:displayName="MediaServiceDateTaken" ma:hidden="true" ma:internalName="MediaServiceDateTaken" ma:readOnly="true">
-      <xsd:simpleType>
-        <xsd:restriction base="dms:Text"/>
-      </xsd:simpleType>
-    </xsd:element>
-    <xsd:element name="MediaServiceEventHashCode" ma:index="15" nillable="true" ma:displayName="MediaServiceEventHashCode" ma:hidden="true" ma:internalName="MediaServiceEventHashCode" ma:readOnly="true">
-      <xsd:simpleType>
-        <xsd:restriction base="dms:Text"/>
-      </xsd:simpleType>
-    </xsd:element>
-    <xsd:element name="MediaServiceGenerationTime" ma:index="16" nillable="true" ma:displayName="MediaServiceGenerationTime" ma:hidden="true" ma:internalName="MediaServiceGenerationTime" ma:readOnly="true">
-      <xsd:simpleType>
-        <xsd:restriction base="dms:Text"/>
-      </xsd:simpleType>
-    </xsd:element>
-    <xsd:element name="MediaServiceLocation" ma:index="19" nillable="true" ma:displayName="Location" ma:internalName="MediaServiceLocation" ma:readOnly="true">
-      <xsd:simpleType>
-        <xsd:restriction base="dms:Text"/>
-      </xsd:simpleType>
-    </xsd:element>
-    <xsd:element name="MediaServiceAutoKeyPoints" ma:index="20" nillable="true" ma:displayName="MediaServiceAutoKeyPoints" ma:hidden="true" ma:internalName="MediaServiceAutoKeyPoints" ma:readOnly="true">
-      <xsd:simpleType>
-        <xsd:restriction base="dms:Note"/>
-      </xsd:simpleType>
-    </xsd:element>
-    <xsd:element name="MediaServiceKeyPoints" ma:index="21" nillable="true" ma:displayName="KeyPoints" ma:internalName="MediaServiceKeyPoints" ma:readOnly="true">
-      <xsd:simpleType>
-        <xsd:restriction base="dms:Note">
-          <xsd:maxLength value="255"/>
-        </xsd:restriction>
-      </xsd:simpleType>
-    </xsd:element>
-  </xsd:schema>
-  <xsd:schema xmlns:xsd="http://www.w3.org/2001/XMLSchema" xmlns:xs="http://www.w3.org/2001/XMLSchema" xmlns:dms="http://schemas.microsoft.com/office/2006/documentManagement/types" xmlns:pc="http://schemas.microsoft.com/office/infopath/2007/PartnerControls" targetNamespace="3076eba4-c0ca-4bad-b773-16a3112e7607" elementFormDefault="qualified">
-    <xsd:import namespace="http://schemas.microsoft.com/office/2006/documentManagement/types"/>
-    <xsd:import namespace="http://schemas.microsoft.com/office/infopath/2007/PartnerControls"/>
-    <xsd:element name="SharedWithUsers" ma:index="10" nillable="true" ma:displayName="Shared With" ma:internalName="SharedWithUsers" ma:readOnly="true">
+    <xsd:element name="SharedWithUsers" ma:index="8" nillable="true" ma:displayName="Shared With" ma:internalName="SharedWithUsers" ma:readOnly="true">
       <xsd:complexType>
         <xsd:complexContent>
           <xsd:extension base="dms:UserMulti">
@@ -7273,11 +7198,69 @@
         </xsd:complexContent>
       </xsd:complexType>
     </xsd:element>
-    <xsd:element name="SharedWithDetails" ma:index="11" nillable="true" ma:displayName="Shared With Details" ma:internalName="SharedWithDetails" ma:readOnly="true">
+    <xsd:element name="SharedWithDetails" ma:index="9" nillable="true" ma:displayName="Shared With Details" ma:internalName="SharedWithDetails" ma:readOnly="true">
       <xsd:simpleType>
         <xsd:restriction base="dms:Note">
           <xsd:maxLength value="255"/>
         </xsd:restriction>
+      </xsd:simpleType>
+    </xsd:element>
+  </xsd:schema>
+  <xsd:schema xmlns:xsd="http://www.w3.org/2001/XMLSchema" xmlns:xs="http://www.w3.org/2001/XMLSchema" xmlns:dms="http://schemas.microsoft.com/office/2006/documentManagement/types" xmlns:pc="http://schemas.microsoft.com/office/infopath/2007/PartnerControls" targetNamespace="ae1d7975-ef6e-42df-9d49-ebdd19403660" elementFormDefault="qualified">
+    <xsd:import namespace="http://schemas.microsoft.com/office/2006/documentManagement/types"/>
+    <xsd:import namespace="http://schemas.microsoft.com/office/infopath/2007/PartnerControls"/>
+    <xsd:element name="MediaServiceMetadata" ma:index="10" nillable="true" ma:displayName="MediaServiceMetadata" ma:hidden="true" ma:internalName="MediaServiceMetadata" ma:readOnly="true">
+      <xsd:simpleType>
+        <xsd:restriction base="dms:Note"/>
+      </xsd:simpleType>
+    </xsd:element>
+    <xsd:element name="MediaServiceFastMetadata" ma:index="11" nillable="true" ma:displayName="MediaServiceFastMetadata" ma:hidden="true" ma:internalName="MediaServiceFastMetadata" ma:readOnly="true">
+      <xsd:simpleType>
+        <xsd:restriction base="dms:Note"/>
+      </xsd:simpleType>
+    </xsd:element>
+    <xsd:element name="MediaServiceDateTaken" ma:index="12" nillable="true" ma:displayName="MediaServiceDateTaken" ma:hidden="true" ma:internalName="MediaServiceDateTaken" ma:readOnly="true">
+      <xsd:simpleType>
+        <xsd:restriction base="dms:Text"/>
+      </xsd:simpleType>
+    </xsd:element>
+    <xsd:element name="MediaServiceAutoKeyPoints" ma:index="13" nillable="true" ma:displayName="MediaServiceAutoKeyPoints" ma:hidden="true" ma:internalName="MediaServiceAutoKeyPoints" ma:readOnly="true">
+      <xsd:simpleType>
+        <xsd:restriction base="dms:Note"/>
+      </xsd:simpleType>
+    </xsd:element>
+    <xsd:element name="MediaServiceKeyPoints" ma:index="14" nillable="true" ma:displayName="KeyPoints" ma:internalName="MediaServiceKeyPoints" ma:readOnly="true">
+      <xsd:simpleType>
+        <xsd:restriction base="dms:Note">
+          <xsd:maxLength value="255"/>
+        </xsd:restriction>
+      </xsd:simpleType>
+    </xsd:element>
+    <xsd:element name="MediaServiceAutoTags" ma:index="15" nillable="true" ma:displayName="Tags" ma:internalName="MediaServiceAutoTags" ma:readOnly="true">
+      <xsd:simpleType>
+        <xsd:restriction base="dms:Text"/>
+      </xsd:simpleType>
+    </xsd:element>
+    <xsd:element name="MediaServiceOCR" ma:index="16" nillable="true" ma:displayName="Extracted Text" ma:internalName="MediaServiceOCR" ma:readOnly="true">
+      <xsd:simpleType>
+        <xsd:restriction base="dms:Note">
+          <xsd:maxLength value="255"/>
+        </xsd:restriction>
+      </xsd:simpleType>
+    </xsd:element>
+    <xsd:element name="MediaServiceGenerationTime" ma:index="17" nillable="true" ma:displayName="MediaServiceGenerationTime" ma:hidden="true" ma:internalName="MediaServiceGenerationTime" ma:readOnly="true">
+      <xsd:simpleType>
+        <xsd:restriction base="dms:Text"/>
+      </xsd:simpleType>
+    </xsd:element>
+    <xsd:element name="MediaServiceEventHashCode" ma:index="18" nillable="true" ma:displayName="MediaServiceEventHashCode" ma:hidden="true" ma:internalName="MediaServiceEventHashCode" ma:readOnly="true">
+      <xsd:simpleType>
+        <xsd:restriction base="dms:Text"/>
+      </xsd:simpleType>
+    </xsd:element>
+    <xsd:element name="MediaLengthInSeconds" ma:index="19" nillable="true" ma:displayName="Length (seconds)" ma:internalName="MediaLengthInSeconds" ma:readOnly="true">
+      <xsd:simpleType>
+        <xsd:restriction base="dms:Unknown"/>
       </xsd:simpleType>
     </xsd:element>
   </xsd:schema>
@@ -7382,10 +7365,7 @@
 
 <file path=customXml/item2.xml><?xml version="1.0" encoding="utf-8"?>
 <p:properties xmlns:p="http://schemas.microsoft.com/office/2006/metadata/properties" xmlns:xsi="http://www.w3.org/2001/XMLSchema-instance" xmlns:pc="http://schemas.microsoft.com/office/infopath/2007/PartnerControls">
-  <documentManagement>
-    <_ip_UnifiedCompliancePolicyProperties xmlns="http://schemas.microsoft.com/sharepoint/v3" xsi:nil="true"/>
-    <_ip_UnifiedCompliancePolicyUIAction xmlns="http://schemas.microsoft.com/sharepoint/v3" xsi:nil="true"/>
-  </documentManagement>
+  <documentManagement/>
 </p:properties>
 </file>
 
@@ -7399,23 +7379,7 @@
 </file>
 
 <file path=customXml/itemProps1.xml><?xml version="1.0" encoding="utf-8"?>
-<ds:datastoreItem xmlns:ds="http://schemas.openxmlformats.org/officeDocument/2006/customXml" ds:itemID="{D141B5DC-D7C8-4570-8024-8D7A25F7BDF1}">
-  <ds:schemaRefs>
-    <ds:schemaRef ds:uri="http://schemas.microsoft.com/office/2006/metadata/contentType"/>
-    <ds:schemaRef ds:uri="http://schemas.microsoft.com/office/2006/metadata/properties/metaAttributes"/>
-    <ds:schemaRef ds:uri="http://www.w3.org/2001/XMLSchema"/>
-    <ds:schemaRef ds:uri="http://schemas.microsoft.com/office/2006/metadata/properties"/>
-    <ds:schemaRef ds:uri="http://schemas.microsoft.com/sharepoint/v3"/>
-    <ds:schemaRef ds:uri="0b3136f0-a1b3-4de4-aaf6-47b51dbb702c"/>
-    <ds:schemaRef ds:uri="3076eba4-c0ca-4bad-b773-16a3112e7607"/>
-    <ds:schemaRef ds:uri="http://schemas.microsoft.com/office/2006/documentManagement/types"/>
-    <ds:schemaRef ds:uri="http://schemas.microsoft.com/office/infopath/2007/PartnerControls"/>
-    <ds:schemaRef ds:uri="http://schemas.openxmlformats.org/package/2006/metadata/core-properties"/>
-    <ds:schemaRef ds:uri="http://purl.org/dc/elements/1.1/"/>
-    <ds:schemaRef ds:uri="http://purl.org/dc/terms/"/>
-    <ds:schemaRef ds:uri="http://schemas.microsoft.com/internal/obd"/>
-  </ds:schemaRefs>
-</ds:datastoreItem>
+<ds:datastoreItem xmlns:ds="http://schemas.openxmlformats.org/officeDocument/2006/customXml" ds:itemID="{95DC86DC-4B7C-49D8-9906-C632AB3DD6BF}"/>
 </file>
 
 <file path=customXml/itemProps2.xml><?xml version="1.0" encoding="utf-8"?>

</xml_diff>